<commit_message>
Documento de ejercicio 3
</commit_message>
<xml_diff>
--- a/Segundo_parcial/Cuarta_practica/Reporte_P3.docx
+++ b/Segundo_parcial/Cuarta_practica/Reporte_P3.docx
@@ -311,8 +311,20 @@
           <w:szCs w:val="32"/>
           <w:lang w:val="es-MX"/>
         </w:rPr>
-        <w:t>Medina Juárez Jesús Booz</w:t>
-      </w:r>
+        <w:t xml:space="preserve">Medina Juárez Jesús </w:t>
+      </w:r>
+      <w:proofErr w:type="spellStart"/>
+      <w:r>
+        <w:rPr>
+          <w:rFonts w:ascii="Adobe Devanagari" w:eastAsia="Adobe Devanagari" w:hAnsi="Adobe Devanagari" w:cs="Adobe Devanagari"/>
+          <w:color w:val="000000"/>
+          <w:sz w:val="32"/>
+          <w:szCs w:val="32"/>
+          <w:lang w:val="es-MX"/>
+        </w:rPr>
+        <w:t>Booz</w:t>
+      </w:r>
+      <w:proofErr w:type="spellEnd"/>
     </w:p>
     <w:p>
       <w:pPr>
@@ -334,8 +346,20 @@
           <w:szCs w:val="32"/>
           <w:lang w:val="es-MX"/>
         </w:rPr>
-        <w:t>Ríos Altamirano Alam Yael</w:t>
-      </w:r>
+        <w:t xml:space="preserve">Ríos Altamirano Alam </w:t>
+      </w:r>
+      <w:proofErr w:type="spellStart"/>
+      <w:r>
+        <w:rPr>
+          <w:rFonts w:ascii="Adobe Devanagari" w:eastAsia="Adobe Devanagari" w:hAnsi="Adobe Devanagari" w:cs="Adobe Devanagari"/>
+          <w:color w:val="000000"/>
+          <w:sz w:val="32"/>
+          <w:szCs w:val="32"/>
+          <w:lang w:val="es-MX"/>
+        </w:rPr>
+        <w:t>Yael</w:t>
+      </w:r>
+      <w:proofErr w:type="spellEnd"/>
     </w:p>
     <w:p>
       <w:pPr>
@@ -509,14 +533,385 @@
     </w:p>
     <w:p>
       <w:r>
-        <w:t>Algoritmo adaptación de merge sort para eliminar duplicados</w:t>
+        <w:rPr>
+          <w:noProof/>
+          <w:lang w:val="es-ES" w:eastAsia="es-ES"/>
+        </w:rPr>
+        <w:drawing>
+          <wp:inline distT="0" distB="0" distL="0" distR="0" wp14:anchorId="706A0691" wp14:editId="20CA4049">
+            <wp:extent cx="2305050" cy="1619250"/>
+            <wp:effectExtent l="0" t="0" r="0" b="0"/>
+            <wp:docPr id="1" name="Imagen 1"/>
+            <wp:cNvGraphicFramePr>
+              <a:graphicFrameLocks xmlns:a="http://schemas.openxmlformats.org/drawingml/2006/main" noChangeAspect="1"/>
+            </wp:cNvGraphicFramePr>
+            <a:graphic xmlns:a="http://schemas.openxmlformats.org/drawingml/2006/main">
+              <a:graphicData uri="http://schemas.openxmlformats.org/drawingml/2006/picture">
+                <pic:pic xmlns:pic="http://schemas.openxmlformats.org/drawingml/2006/picture">
+                  <pic:nvPicPr>
+                    <pic:cNvPr id="1" name=""/>
+                    <pic:cNvPicPr/>
+                  </pic:nvPicPr>
+                  <pic:blipFill>
+                    <a:blip r:embed="rId7"/>
+                    <a:stretch>
+                      <a:fillRect/>
+                    </a:stretch>
+                  </pic:blipFill>
+                  <pic:spPr>
+                    <a:xfrm>
+                      <a:off x="0" y="0"/>
+                      <a:ext cx="2305050" cy="1619250"/>
+                    </a:xfrm>
+                    <a:prstGeom prst="rect">
+                      <a:avLst/>
+                    </a:prstGeom>
+                  </pic:spPr>
+                </pic:pic>
+              </a:graphicData>
+            </a:graphic>
+          </wp:inline>
+        </w:drawing>
+      </w:r>
+    </w:p>
+    <w:p>
+      <w:r>
+        <w:rPr>
+          <w:noProof/>
+          <w:lang w:val="es-ES" w:eastAsia="es-ES"/>
+        </w:rPr>
+        <w:drawing>
+          <wp:inline distT="0" distB="0" distL="0" distR="0" wp14:anchorId="5AF8BB10" wp14:editId="2B62D72E">
+            <wp:extent cx="4505325" cy="542925"/>
+            <wp:effectExtent l="0" t="0" r="9525" b="9525"/>
+            <wp:docPr id="2" name="Imagen 2"/>
+            <wp:cNvGraphicFramePr>
+              <a:graphicFrameLocks xmlns:a="http://schemas.openxmlformats.org/drawingml/2006/main" noChangeAspect="1"/>
+            </wp:cNvGraphicFramePr>
+            <a:graphic xmlns:a="http://schemas.openxmlformats.org/drawingml/2006/main">
+              <a:graphicData uri="http://schemas.openxmlformats.org/drawingml/2006/picture">
+                <pic:pic xmlns:pic="http://schemas.openxmlformats.org/drawingml/2006/picture">
+                  <pic:nvPicPr>
+                    <pic:cNvPr id="1" name=""/>
+                    <pic:cNvPicPr/>
+                  </pic:nvPicPr>
+                  <pic:blipFill>
+                    <a:blip r:embed="rId8"/>
+                    <a:stretch>
+                      <a:fillRect/>
+                    </a:stretch>
+                  </pic:blipFill>
+                  <pic:spPr>
+                    <a:xfrm>
+                      <a:off x="0" y="0"/>
+                      <a:ext cx="4505325" cy="542925"/>
+                    </a:xfrm>
+                    <a:prstGeom prst="rect">
+                      <a:avLst/>
+                    </a:prstGeom>
+                  </pic:spPr>
+                </pic:pic>
+              </a:graphicData>
+            </a:graphic>
+          </wp:inline>
+        </w:drawing>
+      </w:r>
+    </w:p>
+    <w:p>
+      <w:r>
+        <w:rPr>
+          <w:noProof/>
+          <w:lang w:val="es-ES" w:eastAsia="es-ES"/>
+        </w:rPr>
+        <w:drawing>
+          <wp:inline distT="0" distB="0" distL="0" distR="0" wp14:anchorId="7A7DB37F" wp14:editId="4F2A926F">
+            <wp:extent cx="1695450" cy="504825"/>
+            <wp:effectExtent l="0" t="0" r="0" b="9525"/>
+            <wp:docPr id="3" name="Imagen 3"/>
+            <wp:cNvGraphicFramePr>
+              <a:graphicFrameLocks xmlns:a="http://schemas.openxmlformats.org/drawingml/2006/main" noChangeAspect="1"/>
+            </wp:cNvGraphicFramePr>
+            <a:graphic xmlns:a="http://schemas.openxmlformats.org/drawingml/2006/main">
+              <a:graphicData uri="http://schemas.openxmlformats.org/drawingml/2006/picture">
+                <pic:pic xmlns:pic="http://schemas.openxmlformats.org/drawingml/2006/picture">
+                  <pic:nvPicPr>
+                    <pic:cNvPr id="1" name=""/>
+                    <pic:cNvPicPr/>
+                  </pic:nvPicPr>
+                  <pic:blipFill>
+                    <a:blip r:embed="rId9"/>
+                    <a:stretch>
+                      <a:fillRect/>
+                    </a:stretch>
+                  </pic:blipFill>
+                  <pic:spPr>
+                    <a:xfrm>
+                      <a:off x="0" y="0"/>
+                      <a:ext cx="1695450" cy="504825"/>
+                    </a:xfrm>
+                    <a:prstGeom prst="rect">
+                      <a:avLst/>
+                    </a:prstGeom>
+                  </pic:spPr>
+                </pic:pic>
+              </a:graphicData>
+            </a:graphic>
+          </wp:inline>
+        </w:drawing>
+      </w:r>
+      <w:r>
+        <w:rPr>
+          <w:noProof/>
+          <w:lang w:val="es-ES" w:eastAsia="es-ES"/>
+        </w:rPr>
+        <w:drawing>
+          <wp:inline distT="0" distB="0" distL="0" distR="0" wp14:anchorId="35329220" wp14:editId="2708C838">
+            <wp:extent cx="4772025" cy="466725"/>
+            <wp:effectExtent l="0" t="0" r="9525" b="9525"/>
+            <wp:docPr id="4" name="Imagen 4"/>
+            <wp:cNvGraphicFramePr>
+              <a:graphicFrameLocks xmlns:a="http://schemas.openxmlformats.org/drawingml/2006/main" noChangeAspect="1"/>
+            </wp:cNvGraphicFramePr>
+            <a:graphic xmlns:a="http://schemas.openxmlformats.org/drawingml/2006/main">
+              <a:graphicData uri="http://schemas.openxmlformats.org/drawingml/2006/picture">
+                <pic:pic xmlns:pic="http://schemas.openxmlformats.org/drawingml/2006/picture">
+                  <pic:nvPicPr>
+                    <pic:cNvPr id="1" name=""/>
+                    <pic:cNvPicPr/>
+                  </pic:nvPicPr>
+                  <pic:blipFill>
+                    <a:blip r:embed="rId10"/>
+                    <a:stretch>
+                      <a:fillRect/>
+                    </a:stretch>
+                  </pic:blipFill>
+                  <pic:spPr>
+                    <a:xfrm>
+                      <a:off x="0" y="0"/>
+                      <a:ext cx="4772025" cy="466725"/>
+                    </a:xfrm>
+                    <a:prstGeom prst="rect">
+                      <a:avLst/>
+                    </a:prstGeom>
+                  </pic:spPr>
+                </pic:pic>
+              </a:graphicData>
+            </a:graphic>
+          </wp:inline>
+        </w:drawing>
+      </w:r>
+    </w:p>
+    <w:p/>
+    <w:p/>
+    <w:p/>
+    <w:p/>
+    <w:p/>
+    <w:p/>
+    <w:p/>
+    <w:p/>
+    <w:p/>
+    <w:p/>
+    <w:p/>
+    <w:p>
+      <w:r>
+        <w:lastRenderedPageBreak/>
+        <w:t xml:space="preserve">Algoritmo adaptación de </w:t>
+      </w:r>
+      <w:proofErr w:type="spellStart"/>
+      <w:r>
+        <w:t>merge</w:t>
+      </w:r>
+      <w:proofErr w:type="spellEnd"/>
+      <w:r>
+        <w:t xml:space="preserve"> </w:t>
+      </w:r>
+      <w:proofErr w:type="spellStart"/>
+      <w:r>
+        <w:t>sort</w:t>
+      </w:r>
+      <w:proofErr w:type="spellEnd"/>
+      <w:r>
+        <w:t xml:space="preserve"> para eliminar duplicados</w:t>
+      </w:r>
+    </w:p>
+    <w:p>
+      <w:r>
+        <w:rPr>
+          <w:noProof/>
+          <w:lang w:val="es-ES" w:eastAsia="es-ES"/>
+        </w:rPr>
+        <w:drawing>
+          <wp:inline distT="0" distB="0" distL="0" distR="0" wp14:anchorId="7E03664B" wp14:editId="743A84B3">
+            <wp:extent cx="2809875" cy="3600450"/>
+            <wp:effectExtent l="0" t="0" r="9525" b="0"/>
+            <wp:docPr id="5" name="Imagen 5"/>
+            <wp:cNvGraphicFramePr>
+              <a:graphicFrameLocks xmlns:a="http://schemas.openxmlformats.org/drawingml/2006/main" noChangeAspect="1"/>
+            </wp:cNvGraphicFramePr>
+            <a:graphic xmlns:a="http://schemas.openxmlformats.org/drawingml/2006/main">
+              <a:graphicData uri="http://schemas.openxmlformats.org/drawingml/2006/picture">
+                <pic:pic xmlns:pic="http://schemas.openxmlformats.org/drawingml/2006/picture">
+                  <pic:nvPicPr>
+                    <pic:cNvPr id="1" name=""/>
+                    <pic:cNvPicPr/>
+                  </pic:nvPicPr>
+                  <pic:blipFill>
+                    <a:blip r:embed="rId11"/>
+                    <a:stretch>
+                      <a:fillRect/>
+                    </a:stretch>
+                  </pic:blipFill>
+                  <pic:spPr>
+                    <a:xfrm>
+                      <a:off x="0" y="0"/>
+                      <a:ext cx="2809875" cy="3600450"/>
+                    </a:xfrm>
+                    <a:prstGeom prst="rect">
+                      <a:avLst/>
+                    </a:prstGeom>
+                  </pic:spPr>
+                </pic:pic>
+              </a:graphicData>
+            </a:graphic>
+          </wp:inline>
+        </w:drawing>
       </w:r>
       <w:bookmarkStart w:id="0" w:name="_GoBack"/>
       <w:bookmarkEnd w:id="0"/>
     </w:p>
+    <w:p>
+      <w:r>
+        <w:rPr>
+          <w:noProof/>
+          <w:lang w:val="es-ES" w:eastAsia="es-ES"/>
+        </w:rPr>
+        <w:drawing>
+          <wp:inline distT="0" distB="0" distL="0" distR="0" wp14:anchorId="7A65FDFD" wp14:editId="287CECE0">
+            <wp:extent cx="4248150" cy="466725"/>
+            <wp:effectExtent l="0" t="0" r="0" b="9525"/>
+            <wp:docPr id="6" name="Imagen 6"/>
+            <wp:cNvGraphicFramePr>
+              <a:graphicFrameLocks xmlns:a="http://schemas.openxmlformats.org/drawingml/2006/main" noChangeAspect="1"/>
+            </wp:cNvGraphicFramePr>
+            <a:graphic xmlns:a="http://schemas.openxmlformats.org/drawingml/2006/main">
+              <a:graphicData uri="http://schemas.openxmlformats.org/drawingml/2006/picture">
+                <pic:pic xmlns:pic="http://schemas.openxmlformats.org/drawingml/2006/picture">
+                  <pic:nvPicPr>
+                    <pic:cNvPr id="1" name=""/>
+                    <pic:cNvPicPr/>
+                  </pic:nvPicPr>
+                  <pic:blipFill>
+                    <a:blip r:embed="rId12"/>
+                    <a:stretch>
+                      <a:fillRect/>
+                    </a:stretch>
+                  </pic:blipFill>
+                  <pic:spPr>
+                    <a:xfrm>
+                      <a:off x="0" y="0"/>
+                      <a:ext cx="4248150" cy="466725"/>
+                    </a:xfrm>
+                    <a:prstGeom prst="rect">
+                      <a:avLst/>
+                    </a:prstGeom>
+                  </pic:spPr>
+                </pic:pic>
+              </a:graphicData>
+            </a:graphic>
+          </wp:inline>
+        </w:drawing>
+      </w:r>
+    </w:p>
+    <w:p>
+      <w:r>
+        <w:rPr>
+          <w:noProof/>
+          <w:lang w:val="es-ES" w:eastAsia="es-ES"/>
+        </w:rPr>
+        <w:drawing>
+          <wp:inline distT="0" distB="0" distL="0" distR="0" wp14:anchorId="1C8F134A" wp14:editId="4EE8C350">
+            <wp:extent cx="2867025" cy="466725"/>
+            <wp:effectExtent l="0" t="0" r="9525" b="9525"/>
+            <wp:docPr id="7" name="Imagen 7"/>
+            <wp:cNvGraphicFramePr>
+              <a:graphicFrameLocks xmlns:a="http://schemas.openxmlformats.org/drawingml/2006/main" noChangeAspect="1"/>
+            </wp:cNvGraphicFramePr>
+            <a:graphic xmlns:a="http://schemas.openxmlformats.org/drawingml/2006/main">
+              <a:graphicData uri="http://schemas.openxmlformats.org/drawingml/2006/picture">
+                <pic:pic xmlns:pic="http://schemas.openxmlformats.org/drawingml/2006/picture">
+                  <pic:nvPicPr>
+                    <pic:cNvPr id="1" name=""/>
+                    <pic:cNvPicPr/>
+                  </pic:nvPicPr>
+                  <pic:blipFill>
+                    <a:blip r:embed="rId13"/>
+                    <a:stretch>
+                      <a:fillRect/>
+                    </a:stretch>
+                  </pic:blipFill>
+                  <pic:spPr>
+                    <a:xfrm>
+                      <a:off x="0" y="0"/>
+                      <a:ext cx="2867025" cy="466725"/>
+                    </a:xfrm>
+                    <a:prstGeom prst="rect">
+                      <a:avLst/>
+                    </a:prstGeom>
+                  </pic:spPr>
+                </pic:pic>
+              </a:graphicData>
+            </a:graphic>
+          </wp:inline>
+        </w:drawing>
+      </w:r>
+    </w:p>
+    <w:p>
+      <w:r>
+        <w:rPr>
+          <w:noProof/>
+          <w:lang w:val="es-ES" w:eastAsia="es-ES"/>
+        </w:rPr>
+        <w:drawing>
+          <wp:inline distT="0" distB="0" distL="0" distR="0" wp14:anchorId="5CA75C7C" wp14:editId="43A10A7B">
+            <wp:extent cx="3019425" cy="466725"/>
+            <wp:effectExtent l="0" t="0" r="9525" b="9525"/>
+            <wp:docPr id="8" name="Imagen 8"/>
+            <wp:cNvGraphicFramePr>
+              <a:graphicFrameLocks xmlns:a="http://schemas.openxmlformats.org/drawingml/2006/main" noChangeAspect="1"/>
+            </wp:cNvGraphicFramePr>
+            <a:graphic xmlns:a="http://schemas.openxmlformats.org/drawingml/2006/main">
+              <a:graphicData uri="http://schemas.openxmlformats.org/drawingml/2006/picture">
+                <pic:pic xmlns:pic="http://schemas.openxmlformats.org/drawingml/2006/picture">
+                  <pic:nvPicPr>
+                    <pic:cNvPr id="1" name=""/>
+                    <pic:cNvPicPr/>
+                  </pic:nvPicPr>
+                  <pic:blipFill>
+                    <a:blip r:embed="rId14"/>
+                    <a:stretch>
+                      <a:fillRect/>
+                    </a:stretch>
+                  </pic:blipFill>
+                  <pic:spPr>
+                    <a:xfrm>
+                      <a:off x="0" y="0"/>
+                      <a:ext cx="3019425" cy="466725"/>
+                    </a:xfrm>
+                    <a:prstGeom prst="rect">
+                      <a:avLst/>
+                    </a:prstGeom>
+                  </pic:spPr>
+                </pic:pic>
+              </a:graphicData>
+            </a:graphic>
+          </wp:inline>
+        </w:drawing>
+      </w:r>
+    </w:p>
+    <w:p/>
     <w:sectPr>
-      <w:footerReference w:type="default" r:id="rId7"/>
-      <w:headerReference w:type="first" r:id="rId8"/>
+      <w:footerReference w:type="default" r:id="rId15"/>
+      <w:headerReference w:type="first" r:id="rId16"/>
       <w:pgSz w:w="12240" w:h="15840"/>
       <w:pgMar w:top="1417" w:right="1701" w:bottom="1417" w:left="1701" w:header="708" w:footer="708" w:gutter="0"/>
       <w:cols w:space="708"/>
@@ -583,7 +978,7 @@
             <w:noProof/>
             <w:lang w:val="es-ES"/>
           </w:rPr>
-          <w:t>2</w:t>
+          <w:t>3</w:t>
         </w:r>
         <w:r>
           <w:fldChar w:fldCharType="end"/>

</xml_diff>